<commit_message>
Added user stories to IT488_Unit_2_Assignment_Team-West_052220
</commit_message>
<xml_diff>
--- a/IT488_Unit_2_Assignment_Team-West_052220.docx
+++ b/IT488_Unit_2_Assignment_Team-West_052220.docx
@@ -349,7 +349,7 @@
         <w:pStyle w:val="ListParagraph"/>
         <w:numPr>
           <w:ilvl w:val="0"/>
-          <w:numId w:val="2"/>
+          <w:numId w:val="8"/>
         </w:numPr>
         <w:rPr>
           <w:rFonts w:asciiTheme="majorHAnsi" w:hAnsiTheme="majorHAnsi"/>
@@ -367,7 +367,7 @@
         <w:pStyle w:val="ListParagraph"/>
         <w:numPr>
           <w:ilvl w:val="0"/>
-          <w:numId w:val="2"/>
+          <w:numId w:val="8"/>
         </w:numPr>
         <w:rPr>
           <w:rFonts w:asciiTheme="majorHAnsi" w:hAnsiTheme="majorHAnsi"/>
@@ -385,7 +385,7 @@
         <w:pStyle w:val="ListParagraph"/>
         <w:numPr>
           <w:ilvl w:val="0"/>
-          <w:numId w:val="2"/>
+          <w:numId w:val="8"/>
         </w:numPr>
         <w:rPr>
           <w:rFonts w:asciiTheme="majorHAnsi" w:hAnsiTheme="majorHAnsi"/>
@@ -403,7 +403,7 @@
         <w:pStyle w:val="ListParagraph"/>
         <w:numPr>
           <w:ilvl w:val="0"/>
-          <w:numId w:val="2"/>
+          <w:numId w:val="8"/>
         </w:numPr>
         <w:rPr>
           <w:rFonts w:asciiTheme="majorHAnsi" w:hAnsiTheme="majorHAnsi"/>
@@ -421,7 +421,7 @@
         <w:pStyle w:val="ListParagraph"/>
         <w:numPr>
           <w:ilvl w:val="0"/>
-          <w:numId w:val="2"/>
+          <w:numId w:val="8"/>
         </w:numPr>
         <w:rPr>
           <w:rFonts w:asciiTheme="majorHAnsi" w:hAnsiTheme="majorHAnsi"/>
@@ -439,7 +439,7 @@
         <w:pStyle w:val="ListParagraph"/>
         <w:numPr>
           <w:ilvl w:val="0"/>
-          <w:numId w:val="2"/>
+          <w:numId w:val="8"/>
         </w:numPr>
         <w:rPr>
           <w:rFonts w:asciiTheme="majorHAnsi" w:hAnsiTheme="majorHAnsi"/>
@@ -457,7 +457,7 @@
         <w:pStyle w:val="ListParagraph"/>
         <w:numPr>
           <w:ilvl w:val="0"/>
-          <w:numId w:val="2"/>
+          <w:numId w:val="8"/>
         </w:numPr>
         <w:rPr>
           <w:rFonts w:asciiTheme="majorHAnsi" w:hAnsiTheme="majorHAnsi"/>
@@ -475,7 +475,7 @@
         <w:pStyle w:val="ListParagraph"/>
         <w:numPr>
           <w:ilvl w:val="0"/>
-          <w:numId w:val="2"/>
+          <w:numId w:val="8"/>
         </w:numPr>
         <w:rPr>
           <w:rFonts w:asciiTheme="majorHAnsi" w:hAnsiTheme="majorHAnsi"/>
@@ -493,7 +493,7 @@
         <w:pStyle w:val="ListParagraph"/>
         <w:numPr>
           <w:ilvl w:val="0"/>
-          <w:numId w:val="2"/>
+          <w:numId w:val="8"/>
         </w:numPr>
         <w:rPr>
           <w:rFonts w:asciiTheme="majorHAnsi" w:hAnsiTheme="majorHAnsi"/>
@@ -511,7 +511,7 @@
         <w:pStyle w:val="ListParagraph"/>
         <w:numPr>
           <w:ilvl w:val="0"/>
-          <w:numId w:val="2"/>
+          <w:numId w:val="8"/>
         </w:numPr>
         <w:rPr>
           <w:rFonts w:asciiTheme="majorHAnsi" w:hAnsiTheme="majorHAnsi"/>
@@ -529,7 +529,7 @@
         <w:pStyle w:val="ListParagraph"/>
         <w:numPr>
           <w:ilvl w:val="0"/>
-          <w:numId w:val="2"/>
+          <w:numId w:val="8"/>
         </w:numPr>
         <w:rPr>
           <w:rFonts w:asciiTheme="majorHAnsi" w:hAnsiTheme="majorHAnsi"/>
@@ -547,7 +547,7 @@
         <w:pStyle w:val="ListParagraph"/>
         <w:numPr>
           <w:ilvl w:val="0"/>
-          <w:numId w:val="2"/>
+          <w:numId w:val="8"/>
         </w:numPr>
         <w:rPr>
           <w:rFonts w:asciiTheme="majorHAnsi" w:hAnsiTheme="majorHAnsi"/>
@@ -565,7 +565,7 @@
         <w:pStyle w:val="ListParagraph"/>
         <w:numPr>
           <w:ilvl w:val="0"/>
-          <w:numId w:val="2"/>
+          <w:numId w:val="8"/>
         </w:numPr>
         <w:rPr>
           <w:rFonts w:asciiTheme="majorHAnsi" w:hAnsiTheme="majorHAnsi"/>
@@ -583,7 +583,7 @@
         <w:pStyle w:val="ListParagraph"/>
         <w:numPr>
           <w:ilvl w:val="0"/>
-          <w:numId w:val="2"/>
+          <w:numId w:val="8"/>
         </w:numPr>
         <w:rPr>
           <w:rFonts w:asciiTheme="majorHAnsi" w:hAnsiTheme="majorHAnsi"/>
@@ -621,6 +621,13 @@
       <w:pPr>
         <w:rPr>
           <w:rFonts w:asciiTheme="majorHAnsi" w:hAnsiTheme="majorHAnsi"/>
+        </w:rPr>
+      </w:pPr>
+    </w:p>
+    <w:p>
+      <w:pPr>
+        <w:rPr>
+          <w:rFonts w:asciiTheme="majorHAnsi" w:hAnsiTheme="majorHAnsi"/>
           <w:b/>
         </w:rPr>
       </w:pPr>
@@ -629,6 +636,7 @@
           <w:rFonts w:asciiTheme="majorHAnsi" w:hAnsiTheme="majorHAnsi"/>
           <w:b/>
         </w:rPr>
+        <w:lastRenderedPageBreak/>
         <w:t>3. Final Overview of Architecture</w:t>
       </w:r>
     </w:p>
@@ -1288,15 +1296,27 @@
     </w:p>
     <w:p>
       <w:pPr>
-        <w:rPr>
-          <w:rFonts w:asciiTheme="majorHAnsi" w:hAnsiTheme="majorHAnsi"/>
-        </w:rPr>
-      </w:pPr>
-      <w:r>
-        <w:rPr>
-          <w:rFonts w:asciiTheme="majorHAnsi" w:hAnsiTheme="majorHAnsi"/>
-        </w:rPr>
-        <w:t>[Provide a descriptive list of features or user stories, as these will be the product backlog. You are encouraged to use the user story form as it will help you in your sprint planning sessions later in the course.]</w:t>
+        <w:pStyle w:val="ListParagraph"/>
+        <w:numPr>
+          <w:ilvl w:val="0"/>
+          <w:numId w:val="9"/>
+        </w:numPr>
+      </w:pPr>
+      <w:r>
+        <w:t xml:space="preserve">As a user/player, I want puzzles to be generated at random so that each puzzle is a new experience. </w:t>
+      </w:r>
+    </w:p>
+    <w:p>
+      <w:pPr>
+        <w:pStyle w:val="ListParagraph"/>
+        <w:numPr>
+          <w:ilvl w:val="0"/>
+          <w:numId w:val="9"/>
+        </w:numPr>
+      </w:pPr>
+      <w:r>
+        <w:lastRenderedPageBreak/>
+        <w:t xml:space="preserve">As a user/player, I want functions to be responsive and perform as intended so that game play is possible. </w:t>
       </w:r>
     </w:p>
     <w:p>
@@ -1615,13 +1635,7 @@
         <w:rPr>
           <w:rFonts w:asciiTheme="majorHAnsi" w:hAnsiTheme="majorHAnsi"/>
         </w:rPr>
-        <w:t xml:space="preserve">Touch Activated Buttons </w:t>
-      </w:r>
-      <w:r>
-        <w:rPr>
-          <w:rFonts w:asciiTheme="majorHAnsi" w:hAnsiTheme="majorHAnsi"/>
-        </w:rPr>
-        <w:t>UI</w:t>
+        <w:t>Touch Activated Buttons UI</w:t>
       </w:r>
       <w:r>
         <w:rPr>
@@ -1863,13 +1877,7 @@
         <w:rPr>
           <w:rFonts w:asciiTheme="majorHAnsi" w:hAnsiTheme="majorHAnsi"/>
         </w:rPr>
-        <w:t xml:space="preserve">Game Scoring System </w:t>
-      </w:r>
-      <w:r>
-        <w:rPr>
-          <w:rFonts w:asciiTheme="majorHAnsi" w:hAnsiTheme="majorHAnsi"/>
-        </w:rPr>
-        <w:t>UI</w:t>
+        <w:t>Game Scoring System UI</w:t>
       </w:r>
       <w:r>
         <w:rPr>
@@ -1931,6 +1939,7 @@
         <w:rPr>
           <w:rFonts w:asciiTheme="majorHAnsi" w:hAnsiTheme="majorHAnsi"/>
         </w:rPr>
+        <w:lastRenderedPageBreak/>
         <w:t>Puzzle Grid Timer</w:t>
       </w:r>
       <w:r>
@@ -1962,13 +1971,7 @@
         <w:rPr>
           <w:rFonts w:asciiTheme="majorHAnsi" w:hAnsiTheme="majorHAnsi"/>
         </w:rPr>
-        <w:t xml:space="preserve">Puzzle Grid Timer </w:t>
-      </w:r>
-      <w:r>
-        <w:rPr>
-          <w:rFonts w:asciiTheme="majorHAnsi" w:hAnsiTheme="majorHAnsi"/>
-        </w:rPr>
-        <w:t>UI</w:t>
+        <w:t>Puzzle Grid Timer UI</w:t>
       </w:r>
       <w:r>
         <w:rPr>
@@ -2161,13 +2164,7 @@
         <w:rPr>
           <w:rFonts w:asciiTheme="majorHAnsi" w:hAnsiTheme="majorHAnsi"/>
         </w:rPr>
-        <w:t xml:space="preserve">Player Achievement Badges </w:t>
-      </w:r>
-      <w:r>
-        <w:rPr>
-          <w:rFonts w:asciiTheme="majorHAnsi" w:hAnsiTheme="majorHAnsi"/>
-        </w:rPr>
-        <w:t>UI</w:t>
+        <w:t>Player Achievement Badges UI</w:t>
       </w:r>
       <w:r>
         <w:rPr>
@@ -2535,6 +2532,232 @@
     </w:lvl>
   </w:abstractNum>
   <w:abstractNum w:abstractNumId="2" w15:restartNumberingAfterBreak="0">
+    <w:nsid w:val="3CEB45A0"/>
+    <w:multiLevelType w:val="hybridMultilevel"/>
+    <w:tmpl w:val="851602DA"/>
+    <w:lvl w:ilvl="0" w:tplc="04090001">
+      <w:start w:val="1"/>
+      <w:numFmt w:val="bullet"/>
+      <w:lvlText w:val=""/>
+      <w:lvlJc w:val="left"/>
+      <w:pPr>
+        <w:ind w:left="720" w:hanging="360"/>
+      </w:pPr>
+      <w:rPr>
+        <w:rFonts w:ascii="Symbol" w:hAnsi="Symbol" w:hint="default"/>
+      </w:rPr>
+    </w:lvl>
+    <w:lvl w:ilvl="1" w:tplc="04090003" w:tentative="1">
+      <w:start w:val="1"/>
+      <w:numFmt w:val="bullet"/>
+      <w:lvlText w:val="o"/>
+      <w:lvlJc w:val="left"/>
+      <w:pPr>
+        <w:ind w:left="1440" w:hanging="360"/>
+      </w:pPr>
+      <w:rPr>
+        <w:rFonts w:ascii="Courier New" w:hAnsi="Courier New" w:cs="Courier New" w:hint="default"/>
+      </w:rPr>
+    </w:lvl>
+    <w:lvl w:ilvl="2" w:tplc="04090005" w:tentative="1">
+      <w:start w:val="1"/>
+      <w:numFmt w:val="bullet"/>
+      <w:lvlText w:val=""/>
+      <w:lvlJc w:val="left"/>
+      <w:pPr>
+        <w:ind w:left="2160" w:hanging="360"/>
+      </w:pPr>
+      <w:rPr>
+        <w:rFonts w:ascii="Wingdings" w:hAnsi="Wingdings" w:hint="default"/>
+      </w:rPr>
+    </w:lvl>
+    <w:lvl w:ilvl="3" w:tplc="04090001" w:tentative="1">
+      <w:start w:val="1"/>
+      <w:numFmt w:val="bullet"/>
+      <w:lvlText w:val=""/>
+      <w:lvlJc w:val="left"/>
+      <w:pPr>
+        <w:ind w:left="2880" w:hanging="360"/>
+      </w:pPr>
+      <w:rPr>
+        <w:rFonts w:ascii="Symbol" w:hAnsi="Symbol" w:hint="default"/>
+      </w:rPr>
+    </w:lvl>
+    <w:lvl w:ilvl="4" w:tplc="04090003" w:tentative="1">
+      <w:start w:val="1"/>
+      <w:numFmt w:val="bullet"/>
+      <w:lvlText w:val="o"/>
+      <w:lvlJc w:val="left"/>
+      <w:pPr>
+        <w:ind w:left="3600" w:hanging="360"/>
+      </w:pPr>
+      <w:rPr>
+        <w:rFonts w:ascii="Courier New" w:hAnsi="Courier New" w:cs="Courier New" w:hint="default"/>
+      </w:rPr>
+    </w:lvl>
+    <w:lvl w:ilvl="5" w:tplc="04090005" w:tentative="1">
+      <w:start w:val="1"/>
+      <w:numFmt w:val="bullet"/>
+      <w:lvlText w:val=""/>
+      <w:lvlJc w:val="left"/>
+      <w:pPr>
+        <w:ind w:left="4320" w:hanging="360"/>
+      </w:pPr>
+      <w:rPr>
+        <w:rFonts w:ascii="Wingdings" w:hAnsi="Wingdings" w:hint="default"/>
+      </w:rPr>
+    </w:lvl>
+    <w:lvl w:ilvl="6" w:tplc="04090001" w:tentative="1">
+      <w:start w:val="1"/>
+      <w:numFmt w:val="bullet"/>
+      <w:lvlText w:val=""/>
+      <w:lvlJc w:val="left"/>
+      <w:pPr>
+        <w:ind w:left="5040" w:hanging="360"/>
+      </w:pPr>
+      <w:rPr>
+        <w:rFonts w:ascii="Symbol" w:hAnsi="Symbol" w:hint="default"/>
+      </w:rPr>
+    </w:lvl>
+    <w:lvl w:ilvl="7" w:tplc="04090003" w:tentative="1">
+      <w:start w:val="1"/>
+      <w:numFmt w:val="bullet"/>
+      <w:lvlText w:val="o"/>
+      <w:lvlJc w:val="left"/>
+      <w:pPr>
+        <w:ind w:left="5760" w:hanging="360"/>
+      </w:pPr>
+      <w:rPr>
+        <w:rFonts w:ascii="Courier New" w:hAnsi="Courier New" w:cs="Courier New" w:hint="default"/>
+      </w:rPr>
+    </w:lvl>
+    <w:lvl w:ilvl="8" w:tplc="04090005" w:tentative="1">
+      <w:start w:val="1"/>
+      <w:numFmt w:val="bullet"/>
+      <w:lvlText w:val=""/>
+      <w:lvlJc w:val="left"/>
+      <w:pPr>
+        <w:ind w:left="6480" w:hanging="360"/>
+      </w:pPr>
+      <w:rPr>
+        <w:rFonts w:ascii="Wingdings" w:hAnsi="Wingdings" w:hint="default"/>
+      </w:rPr>
+    </w:lvl>
+  </w:abstractNum>
+  <w:abstractNum w:abstractNumId="3" w15:restartNumberingAfterBreak="0">
+    <w:nsid w:val="40541F1F"/>
+    <w:multiLevelType w:val="hybridMultilevel"/>
+    <w:tmpl w:val="5A0E486E"/>
+    <w:lvl w:ilvl="0" w:tplc="0409000F">
+      <w:start w:val="1"/>
+      <w:numFmt w:val="decimal"/>
+      <w:lvlText w:val="%1."/>
+      <w:lvlJc w:val="left"/>
+      <w:pPr>
+        <w:ind w:left="720" w:hanging="360"/>
+      </w:pPr>
+      <w:rPr>
+        <w:rFonts w:hint="default"/>
+      </w:rPr>
+    </w:lvl>
+    <w:lvl w:ilvl="1" w:tplc="04090003" w:tentative="1">
+      <w:start w:val="1"/>
+      <w:numFmt w:val="bullet"/>
+      <w:lvlText w:val="o"/>
+      <w:lvlJc w:val="left"/>
+      <w:pPr>
+        <w:ind w:left="1440" w:hanging="360"/>
+      </w:pPr>
+      <w:rPr>
+        <w:rFonts w:ascii="Courier New" w:hAnsi="Courier New" w:cs="Courier New" w:hint="default"/>
+      </w:rPr>
+    </w:lvl>
+    <w:lvl w:ilvl="2" w:tplc="04090005" w:tentative="1">
+      <w:start w:val="1"/>
+      <w:numFmt w:val="bullet"/>
+      <w:lvlText w:val=""/>
+      <w:lvlJc w:val="left"/>
+      <w:pPr>
+        <w:ind w:left="2160" w:hanging="360"/>
+      </w:pPr>
+      <w:rPr>
+        <w:rFonts w:ascii="Wingdings" w:hAnsi="Wingdings" w:hint="default"/>
+      </w:rPr>
+    </w:lvl>
+    <w:lvl w:ilvl="3" w:tplc="04090001" w:tentative="1">
+      <w:start w:val="1"/>
+      <w:numFmt w:val="bullet"/>
+      <w:lvlText w:val=""/>
+      <w:lvlJc w:val="left"/>
+      <w:pPr>
+        <w:ind w:left="2880" w:hanging="360"/>
+      </w:pPr>
+      <w:rPr>
+        <w:rFonts w:ascii="Symbol" w:hAnsi="Symbol" w:hint="default"/>
+      </w:rPr>
+    </w:lvl>
+    <w:lvl w:ilvl="4" w:tplc="04090003" w:tentative="1">
+      <w:start w:val="1"/>
+      <w:numFmt w:val="bullet"/>
+      <w:lvlText w:val="o"/>
+      <w:lvlJc w:val="left"/>
+      <w:pPr>
+        <w:ind w:left="3600" w:hanging="360"/>
+      </w:pPr>
+      <w:rPr>
+        <w:rFonts w:ascii="Courier New" w:hAnsi="Courier New" w:cs="Courier New" w:hint="default"/>
+      </w:rPr>
+    </w:lvl>
+    <w:lvl w:ilvl="5" w:tplc="04090005" w:tentative="1">
+      <w:start w:val="1"/>
+      <w:numFmt w:val="bullet"/>
+      <w:lvlText w:val=""/>
+      <w:lvlJc w:val="left"/>
+      <w:pPr>
+        <w:ind w:left="4320" w:hanging="360"/>
+      </w:pPr>
+      <w:rPr>
+        <w:rFonts w:ascii="Wingdings" w:hAnsi="Wingdings" w:hint="default"/>
+      </w:rPr>
+    </w:lvl>
+    <w:lvl w:ilvl="6" w:tplc="04090001" w:tentative="1">
+      <w:start w:val="1"/>
+      <w:numFmt w:val="bullet"/>
+      <w:lvlText w:val=""/>
+      <w:lvlJc w:val="left"/>
+      <w:pPr>
+        <w:ind w:left="5040" w:hanging="360"/>
+      </w:pPr>
+      <w:rPr>
+        <w:rFonts w:ascii="Symbol" w:hAnsi="Symbol" w:hint="default"/>
+      </w:rPr>
+    </w:lvl>
+    <w:lvl w:ilvl="7" w:tplc="04090003" w:tentative="1">
+      <w:start w:val="1"/>
+      <w:numFmt w:val="bullet"/>
+      <w:lvlText w:val="o"/>
+      <w:lvlJc w:val="left"/>
+      <w:pPr>
+        <w:ind w:left="5760" w:hanging="360"/>
+      </w:pPr>
+      <w:rPr>
+        <w:rFonts w:ascii="Courier New" w:hAnsi="Courier New" w:cs="Courier New" w:hint="default"/>
+      </w:rPr>
+    </w:lvl>
+    <w:lvl w:ilvl="8" w:tplc="04090005" w:tentative="1">
+      <w:start w:val="1"/>
+      <w:numFmt w:val="bullet"/>
+      <w:lvlText w:val=""/>
+      <w:lvlJc w:val="left"/>
+      <w:pPr>
+        <w:ind w:left="6480" w:hanging="360"/>
+      </w:pPr>
+      <w:rPr>
+        <w:rFonts w:ascii="Wingdings" w:hAnsi="Wingdings" w:hint="default"/>
+      </w:rPr>
+    </w:lvl>
+  </w:abstractNum>
+  <w:abstractNum w:abstractNumId="4" w15:restartNumberingAfterBreak="0">
     <w:nsid w:val="447D20C4"/>
     <w:multiLevelType w:val="hybridMultilevel"/>
     <w:tmpl w:val="818A3038"/>
@@ -2620,7 +2843,93 @@
       </w:pPr>
     </w:lvl>
   </w:abstractNum>
-  <w:abstractNum w:abstractNumId="3" w15:restartNumberingAfterBreak="0">
+  <w:abstractNum w:abstractNumId="5" w15:restartNumberingAfterBreak="0">
+    <w:nsid w:val="552252D9"/>
+    <w:multiLevelType w:val="hybridMultilevel"/>
+    <w:tmpl w:val="27B80DE2"/>
+    <w:lvl w:ilvl="0" w:tplc="0409000F">
+      <w:start w:val="1"/>
+      <w:numFmt w:val="decimal"/>
+      <w:lvlText w:val="%1."/>
+      <w:lvlJc w:val="left"/>
+      <w:pPr>
+        <w:ind w:left="720" w:hanging="360"/>
+      </w:pPr>
+    </w:lvl>
+    <w:lvl w:ilvl="1" w:tplc="04090019" w:tentative="1">
+      <w:start w:val="1"/>
+      <w:numFmt w:val="lowerLetter"/>
+      <w:lvlText w:val="%2."/>
+      <w:lvlJc w:val="left"/>
+      <w:pPr>
+        <w:ind w:left="1440" w:hanging="360"/>
+      </w:pPr>
+    </w:lvl>
+    <w:lvl w:ilvl="2" w:tplc="0409001B" w:tentative="1">
+      <w:start w:val="1"/>
+      <w:numFmt w:val="lowerRoman"/>
+      <w:lvlText w:val="%3."/>
+      <w:lvlJc w:val="right"/>
+      <w:pPr>
+        <w:ind w:left="2160" w:hanging="180"/>
+      </w:pPr>
+    </w:lvl>
+    <w:lvl w:ilvl="3" w:tplc="0409000F" w:tentative="1">
+      <w:start w:val="1"/>
+      <w:numFmt w:val="decimal"/>
+      <w:lvlText w:val="%4."/>
+      <w:lvlJc w:val="left"/>
+      <w:pPr>
+        <w:ind w:left="2880" w:hanging="360"/>
+      </w:pPr>
+    </w:lvl>
+    <w:lvl w:ilvl="4" w:tplc="04090019" w:tentative="1">
+      <w:start w:val="1"/>
+      <w:numFmt w:val="lowerLetter"/>
+      <w:lvlText w:val="%5."/>
+      <w:lvlJc w:val="left"/>
+      <w:pPr>
+        <w:ind w:left="3600" w:hanging="360"/>
+      </w:pPr>
+    </w:lvl>
+    <w:lvl w:ilvl="5" w:tplc="0409001B" w:tentative="1">
+      <w:start w:val="1"/>
+      <w:numFmt w:val="lowerRoman"/>
+      <w:lvlText w:val="%6."/>
+      <w:lvlJc w:val="right"/>
+      <w:pPr>
+        <w:ind w:left="4320" w:hanging="180"/>
+      </w:pPr>
+    </w:lvl>
+    <w:lvl w:ilvl="6" w:tplc="0409000F" w:tentative="1">
+      <w:start w:val="1"/>
+      <w:numFmt w:val="decimal"/>
+      <w:lvlText w:val="%7."/>
+      <w:lvlJc w:val="left"/>
+      <w:pPr>
+        <w:ind w:left="5040" w:hanging="360"/>
+      </w:pPr>
+    </w:lvl>
+    <w:lvl w:ilvl="7" w:tplc="04090019" w:tentative="1">
+      <w:start w:val="1"/>
+      <w:numFmt w:val="lowerLetter"/>
+      <w:lvlText w:val="%8."/>
+      <w:lvlJc w:val="left"/>
+      <w:pPr>
+        <w:ind w:left="5760" w:hanging="360"/>
+      </w:pPr>
+    </w:lvl>
+    <w:lvl w:ilvl="8" w:tplc="0409001B" w:tentative="1">
+      <w:start w:val="1"/>
+      <w:numFmt w:val="lowerRoman"/>
+      <w:lvlText w:val="%9."/>
+      <w:lvlJc w:val="right"/>
+      <w:pPr>
+        <w:ind w:left="6480" w:hanging="180"/>
+      </w:pPr>
+    </w:lvl>
+  </w:abstractNum>
+  <w:abstractNum w:abstractNumId="6" w15:restartNumberingAfterBreak="0">
     <w:nsid w:val="627D2897"/>
     <w:multiLevelType w:val="hybridMultilevel"/>
     <w:tmpl w:val="CB7E4AFE"/>
@@ -2733,7 +3042,7 @@
       </w:rPr>
     </w:lvl>
   </w:abstractNum>
-  <w:abstractNum w:abstractNumId="4" w15:restartNumberingAfterBreak="0">
+  <w:abstractNum w:abstractNumId="7" w15:restartNumberingAfterBreak="0">
     <w:nsid w:val="64991D83"/>
     <w:multiLevelType w:val="hybridMultilevel"/>
     <w:tmpl w:val="AF42165A"/>
@@ -2819,7 +3128,7 @@
       </w:pPr>
     </w:lvl>
   </w:abstractNum>
-  <w:abstractNum w:abstractNumId="5" w15:restartNumberingAfterBreak="0">
+  <w:abstractNum w:abstractNumId="8" w15:restartNumberingAfterBreak="0">
     <w:nsid w:val="7EA24FD2"/>
     <w:multiLevelType w:val="hybridMultilevel"/>
     <w:tmpl w:val="02AE3432"/>
@@ -2933,22 +3242,31 @@
     </w:lvl>
   </w:abstractNum>
   <w:num w:numId="1">
-    <w:abstractNumId w:val="5"/>
+    <w:abstractNumId w:val="8"/>
   </w:num>
   <w:num w:numId="2">
-    <w:abstractNumId w:val="3"/>
+    <w:abstractNumId w:val="6"/>
   </w:num>
   <w:num w:numId="3">
     <w:abstractNumId w:val="0"/>
   </w:num>
   <w:num w:numId="4">
-    <w:abstractNumId w:val="2"/>
+    <w:abstractNumId w:val="4"/>
   </w:num>
   <w:num w:numId="5">
     <w:abstractNumId w:val="1"/>
   </w:num>
   <w:num w:numId="6">
-    <w:abstractNumId w:val="4"/>
+    <w:abstractNumId w:val="7"/>
+  </w:num>
+  <w:num w:numId="7">
+    <w:abstractNumId w:val="3"/>
+  </w:num>
+  <w:num w:numId="8">
+    <w:abstractNumId w:val="2"/>
+  </w:num>
+  <w:num w:numId="9">
+    <w:abstractNumId w:val="5"/>
   </w:num>
 </w:numbering>
 </file>

</xml_diff>